<commit_message>
displaying wifi name in the list view in settings, added a listener to the list view and sending the wifi details is now working
</commit_message>
<xml_diff>
--- a/Log.docx
+++ b/Log.docx
@@ -561,19 +561,7 @@
         <w:rPr>
           <w:lang w:val="en-US"/>
         </w:rPr>
-        <w:t xml:space="preserve">Changed the </w:t>
-      </w:r>
-      <w:r>
-        <w:rPr>
-          <w:lang w:val="en-US"/>
-        </w:rPr>
-        <w:t>app</w:t>
-      </w:r>
-      <w:r>
-        <w:rPr>
-          <w:lang w:val="en-US"/>
-        </w:rPr>
-        <w:t xml:space="preserve"> code to use </w:t>
+        <w:t xml:space="preserve">Changed the app code to use </w:t>
       </w:r>
       <w:r>
         <w:rPr>
@@ -581,6 +569,78 @@
         </w:rPr>
         <w:t>inheritance</w:t>
       </w:r>
+    </w:p>
+    <w:p>
+      <w:pPr>
+        <w:rPr>
+          <w:lang w:val="en-US"/>
+        </w:rPr>
+      </w:pPr>
+      <w:r>
+        <w:rPr>
+          <w:lang w:val="en-US"/>
+        </w:rPr>
+        <w:t>17/02/2021</w:t>
+      </w:r>
+    </w:p>
+    <w:p>
+      <w:pPr>
+        <w:rPr>
+          <w:lang w:val="en-US"/>
+        </w:rPr>
+      </w:pPr>
+      <w:r>
+        <w:rPr>
+          <w:lang w:val="en-US"/>
+        </w:rPr>
+        <w:t>Sending WIFI names from ESP32 to the app</w:t>
+      </w:r>
+    </w:p>
+    <w:p>
+      <w:pPr>
+        <w:rPr>
+          <w:lang w:val="en-US"/>
+        </w:rPr>
+      </w:pPr>
+      <w:r>
+        <w:rPr>
+          <w:lang w:val="en-US"/>
+        </w:rPr>
+        <w:t>18/02/2021</w:t>
+      </w:r>
+    </w:p>
+    <w:p>
+      <w:pPr>
+        <w:rPr>
+          <w:lang w:val="en-US"/>
+        </w:rPr>
+      </w:pPr>
+      <w:r>
+        <w:rPr>
+          <w:lang w:val="en-US"/>
+        </w:rPr>
+        <w:t>Sending WIFI details from the app to the ESP32 method</w:t>
+      </w:r>
+    </w:p>
+    <w:p>
+      <w:pPr>
+        <w:rPr>
+          <w:lang w:val="en-US"/>
+        </w:rPr>
+      </w:pPr>
+      <w:r>
+        <w:rPr>
+          <w:lang w:val="en-US"/>
+        </w:rPr>
+        <w:t>Receiving the data on the ESP32 and Connect to the WIFI</w:t>
+      </w:r>
+    </w:p>
+    <w:p>
+      <w:pPr>
+        <w:rPr>
+          <w:lang w:val="en-US"/>
+        </w:rPr>
+      </w:pPr>
     </w:p>
     <w:p>
       <w:pPr>

</xml_diff>

<commit_message>
no changes were made to server
</commit_message>
<xml_diff>
--- a/Log.docx
+++ b/Log.docx
@@ -633,6 +633,84 @@
           <w:lang w:val="en-US"/>
         </w:rPr>
         <w:t>Receiving the data on the ESP32 and Connect to the WIFI</w:t>
+      </w:r>
+    </w:p>
+    <w:p>
+      <w:pPr>
+        <w:rPr>
+          <w:lang w:val="en-US"/>
+        </w:rPr>
+      </w:pPr>
+      <w:r>
+        <w:rPr>
+          <w:lang w:val="en-US"/>
+        </w:rPr>
+        <w:t>20/02/2021</w:t>
+      </w:r>
+    </w:p>
+    <w:p>
+      <w:pPr>
+        <w:rPr>
+          <w:lang w:val="en-US"/>
+        </w:rPr>
+      </w:pPr>
+      <w:r>
+        <w:rPr>
+          <w:lang w:val="en-US"/>
+        </w:rPr>
+        <w:t>Storing value in flash memory in esp32</w:t>
+      </w:r>
+    </w:p>
+    <w:p>
+      <w:pPr>
+        <w:rPr>
+          <w:lang w:val="en-US"/>
+        </w:rPr>
+      </w:pPr>
+      <w:r>
+        <w:rPr>
+          <w:lang w:val="en-US"/>
+        </w:rPr>
+        <w:t>21/02/2021</w:t>
+      </w:r>
+    </w:p>
+    <w:p>
+      <w:pPr>
+        <w:rPr>
+          <w:lang w:val="en-US"/>
+        </w:rPr>
+      </w:pPr>
+      <w:r>
+        <w:rPr>
+          <w:lang w:val="en-US"/>
+        </w:rPr>
+        <w:t>Connecting the ESP32 to WIFI and server</w:t>
+      </w:r>
+    </w:p>
+    <w:p>
+      <w:pPr>
+        <w:rPr>
+          <w:lang w:val="en-US"/>
+        </w:rPr>
+      </w:pPr>
+      <w:r>
+        <w:rPr>
+          <w:lang w:val="en-US"/>
+        </w:rPr>
+        <w:t>Fixing few bugs in the app</w:t>
+      </w:r>
+    </w:p>
+    <w:p>
+      <w:pPr>
+        <w:rPr>
+          <w:lang w:val="en-US"/>
+        </w:rPr>
+      </w:pPr>
+      <w:r>
+        <w:rPr>
+          <w:lang w:val="en-US"/>
+        </w:rPr>
+        <w:t>Researching about the ESP32 sleep modes</w:t>
       </w:r>
     </w:p>
     <w:p>

</xml_diff>

<commit_message>
log update & poster file added
</commit_message>
<xml_diff>
--- a/Log.docx
+++ b/Log.docx
@@ -736,6 +736,32 @@
           <w:lang w:val="en-US"/>
         </w:rPr>
         <w:t xml:space="preserve"> </w:t>
+      </w:r>
+    </w:p>
+    <w:p>
+      <w:pPr>
+        <w:rPr>
+          <w:lang w:val="en-US"/>
+        </w:rPr>
+      </w:pPr>
+      <w:r>
+        <w:rPr>
+          <w:lang w:val="en-US"/>
+        </w:rPr>
+        <w:t>23/02/2021</w:t>
+      </w:r>
+    </w:p>
+    <w:p>
+      <w:pPr>
+        <w:rPr>
+          <w:lang w:val="en-US"/>
+        </w:rPr>
+      </w:pPr>
+      <w:r>
+        <w:rPr>
+          <w:lang w:val="en-US"/>
+        </w:rPr>
+        <w:t>Working on the calendar feature.</w:t>
       </w:r>
     </w:p>
     <w:p>

</xml_diff>